<commit_message>
update report task 2
</commit_message>
<xml_diff>
--- a/D209_Data Mining I/D209_Performance Assessment_Predictive Analysis.docx
+++ b/D209_Data Mining I/D209_Performance Assessment_Predictive Analysis.docx
@@ -838,15 +838,12 @@
     </w:p>
     <w:p>
       <w:r>
-        <w:t xml:space="preserve">In order to run this algorithm, several packages were imported. Ther Pandas library was used to manipulate the dataset appropriately. Seaborn was used to visualize the data. Sci-kit Learn was used as the main library that contained all the machine learning modules. For example, the preprocessing module was used to split the dataset into its train and test data </w:t>
-      </w:r>
-      <w:proofErr w:type="gramStart"/>
-      <w:r>
-        <w:t>sets</w:t>
-      </w:r>
-      <w:proofErr w:type="gramEnd"/>
-    </w:p>
-    <w:p/>
+        <w:t>In order to run this algorithm, several packages were imported. Ther Pandas library was used to manipulate the dataset appropriately. Seaborn was used to visualize the data. Sci-kit Learn was used as the main library that contained all the machine learning modules. For example, the preprocessing module was used to split the dataset into its train and test data sets</w:t>
+      </w:r>
+      <w:r>
+        <w:t xml:space="preserve"> and the model_selection module was used to import the decision trees algorithm.</w:t>
+      </w:r>
+    </w:p>
     <w:p>
       <w:pPr>
         <w:pStyle w:val="Heading1"/>
@@ -858,6 +855,88 @@
         <w:t>Part III: Data Preparation</w:t>
       </w:r>
       <w:bookmarkEnd w:id="2"/>
+    </w:p>
+    <w:p>
+      <w:r>
+        <w:t xml:space="preserve">In order to successfully run the model, some data preparation needs to be performed. This step, usually called data cleaning, involves looking errors, </w:t>
+      </w:r>
+      <w:r>
+        <w:t>duplicates,</w:t>
+      </w:r>
+      <w:r>
+        <w:t xml:space="preserve"> and missing values among others, in preparation to pass the data into the model </w:t>
+      </w:r>
+      <w:sdt>
+        <w:sdtPr>
+          <w:id w:val="731116012"/>
+          <w:citation/>
+        </w:sdtPr>
+        <w:sdtContent>
+          <w:r>
+            <w:fldChar w:fldCharType="begin"/>
+          </w:r>
+          <w:r>
+            <w:instrText xml:space="preserve"> CITATION Cra23 \l 1033 </w:instrText>
+          </w:r>
+          <w:r>
+            <w:fldChar w:fldCharType="separate"/>
+          </w:r>
+          <w:r>
+            <w:rPr>
+              <w:noProof/>
+            </w:rPr>
+            <w:t>(Crabtree &amp; Nehme, 2023)</w:t>
+          </w:r>
+          <w:r>
+            <w:fldChar w:fldCharType="end"/>
+          </w:r>
+        </w:sdtContent>
+      </w:sdt>
+      <w:r>
+        <w:t>.</w:t>
+      </w:r>
+    </w:p>
+    <w:p>
+      <w:r>
+        <w:t>One important step in the data preparation step is scaling. Scaling is critical for the model because it levels the scale of the variables so that the algorithm can perform better predictions</w:t>
+      </w:r>
+      <w:r>
+        <w:t xml:space="preserve"> </w:t>
+      </w:r>
+      <w:sdt>
+        <w:sdtPr>
+          <w:id w:val="-654383944"/>
+          <w:citation/>
+        </w:sdtPr>
+        <w:sdtContent>
+          <w:r>
+            <w:fldChar w:fldCharType="begin"/>
+          </w:r>
+          <w:r>
+            <w:instrText xml:space="preserve"> CITATION Sci23 \l 1033 </w:instrText>
+          </w:r>
+          <w:r>
+            <w:fldChar w:fldCharType="separate"/>
+          </w:r>
+          <w:r>
+            <w:rPr>
+              <w:noProof/>
+            </w:rPr>
+            <w:t>(SciKit Learn, 2023)</w:t>
+          </w:r>
+          <w:r>
+            <w:fldChar w:fldCharType="end"/>
+          </w:r>
+        </w:sdtContent>
+      </w:sdt>
+      <w:r>
+        <w:t>.</w:t>
+      </w:r>
+    </w:p>
+    <w:p>
+      <w:r>
+        <w:t>Moreover,</w:t>
+      </w:r>
     </w:p>
     <w:p>
       <w:pPr>
@@ -992,17 +1071,23 @@
           </w:r>
           <w:r>
             <w:rPr>
+              <w:noProof/>
+            </w:rPr>
+            <w:t xml:space="preserve">Crabtree, M., &amp; Nehme, A. (2023, July). </w:t>
+          </w:r>
+          <w:r>
+            <w:rPr>
               <w:i/>
               <w:iCs/>
               <w:noProof/>
             </w:rPr>
-            <w:t>Geeks for Geeks</w:t>
+            <w:t>What is Data Analysis? An Expert Guide With Examples</w:t>
           </w:r>
           <w:r>
             <w:rPr>
               <w:noProof/>
             </w:rPr>
-            <w:t>. (2023, August 20). Retrieved September 2023, from Decision Tree: https://www.geeksforgeeks.org/decision-tree/</w:t>
+            <w:t>. Retrieved September 2023, from Datacamp: https://www.datacamp.com/blog/what-is-data-analysis-expert-guide</w:t>
           </w:r>
         </w:p>
         <w:p>
@@ -1015,9 +1100,32 @@
           </w:pPr>
           <w:r>
             <w:rPr>
+              <w:i/>
+              <w:iCs/>
               <w:noProof/>
             </w:rPr>
-            <w:t xml:space="preserve">IBM. (n.d.). </w:t>
+            <w:t>Geeks for Geeks</w:t>
+          </w:r>
+          <w:r>
+            <w:rPr>
+              <w:noProof/>
+            </w:rPr>
+            <w:t>. (2023, August 20). Retrieved September 2023, from Decision Tree: https://www.geeksforgeeks.org/decision-tree/</w:t>
+          </w:r>
+        </w:p>
+        <w:p>
+          <w:pPr>
+            <w:pStyle w:val="Bibliography"/>
+            <w:ind w:left="720" w:hanging="720"/>
+            <w:rPr>
+              <w:noProof/>
+            </w:rPr>
+          </w:pPr>
+          <w:r>
+            <w:rPr>
+              <w:noProof/>
+            </w:rPr>
+            <w:t xml:space="preserve">SciKit Learn. (2023). </w:t>
           </w:r>
           <w:r>
             <w:rPr>
@@ -1025,13 +1133,13 @@
               <w:iCs/>
               <w:noProof/>
             </w:rPr>
-            <w:t>K-Nearest Neighbors Algorithm</w:t>
+            <w:t>6.3. Preprocessing data</w:t>
           </w:r>
           <w:r>
             <w:rPr>
               <w:noProof/>
             </w:rPr>
-            <w:t>. Retrieved August 2023, from What is the k-nearest neighbors algorithm?: https://www.ibm.com/topics/knn</w:t>
+            <w:t>. Retrieved September 2023, from https://scikit-learn.org/stable/modules/preprocessing.html#preprocessing</w:t>
           </w:r>
         </w:p>
         <w:p>
@@ -2904,22 +3012,6 @@
 <file path=customXml/item1.xml><?xml version="1.0" encoding="utf-8"?>
 <b:Sources xmlns:b="http://schemas.openxmlformats.org/officeDocument/2006/bibliography" xmlns="http://schemas.openxmlformats.org/officeDocument/2006/bibliography" SelectedStyle="\APASixthEditionOfficeOnline.xsl" StyleName="APA" Version="6">
   <b:Source>
-    <b:Tag>IBM23</b:Tag>
-    <b:SourceType>InternetSite</b:SourceType>
-    <b:Guid>{64C0C615-C318-4BCF-B03E-C5CBEA3B3CF1}</b:Guid>
-    <b:Author>
-      <b:Author>
-        <b:Corporate>IBM</b:Corporate>
-      </b:Author>
-    </b:Author>
-    <b:Title>K-Nearest Neighbors Algorithm</b:Title>
-    <b:InternetSiteTitle>What is the k-nearest neighbors algorithm?</b:InternetSiteTitle>
-    <b:URL>https://www.ibm.com/topics/knn</b:URL>
-    <b:YearAccessed>2023</b:YearAccessed>
-    <b:MonthAccessed>August</b:MonthAccessed>
-    <b:RefOrder>2</b:RefOrder>
-  </b:Source>
-  <b:Source>
     <b:Tag>Gee23</b:Tag>
     <b:SourceType>InternetSite</b:SourceType>
     <b:Guid>{D0578313-816A-48F5-B404-EA9E98D92BA1}</b:Guid>
@@ -2933,11 +3025,54 @@
     <b:MonthAccessed>September</b:MonthAccessed>
     <b:RefOrder>1</b:RefOrder>
   </b:Source>
+  <b:Source>
+    <b:Tag>Cra23</b:Tag>
+    <b:SourceType>InternetSite</b:SourceType>
+    <b:Guid>{491B21C1-AF57-4ACC-AB58-DA876BAD805F}</b:Guid>
+    <b:Title>What is Data Analysis? An Expert Guide With Examples</b:Title>
+    <b:InternetSiteTitle>Datacamp</b:InternetSiteTitle>
+    <b:Year>2023</b:Year>
+    <b:Month>July</b:Month>
+    <b:URL>https://www.datacamp.com/blog/what-is-data-analysis-expert-guide</b:URL>
+    <b:Author>
+      <b:Author>
+        <b:NameList>
+          <b:Person>
+            <b:Last>Crabtree</b:Last>
+            <b:First>Matt</b:First>
+          </b:Person>
+          <b:Person>
+            <b:Last>Nehme</b:Last>
+            <b:First>Adel</b:First>
+          </b:Person>
+        </b:NameList>
+      </b:Author>
+    </b:Author>
+    <b:YearAccessed>2023</b:YearAccessed>
+    <b:MonthAccessed>September</b:MonthAccessed>
+    <b:RefOrder>2</b:RefOrder>
+  </b:Source>
+  <b:Source>
+    <b:Tag>Sci23</b:Tag>
+    <b:SourceType>InternetSite</b:SourceType>
+    <b:Guid>{E0CCA0CA-0424-49D9-8591-4C46EF374D32}</b:Guid>
+    <b:Author>
+      <b:Author>
+        <b:Corporate>SciKit Learn</b:Corporate>
+      </b:Author>
+    </b:Author>
+    <b:Title>6.3. Preprocessing data</b:Title>
+    <b:Year>2023</b:Year>
+    <b:URL>https://scikit-learn.org/stable/modules/preprocessing.html#preprocessing</b:URL>
+    <b:YearAccessed>2023</b:YearAccessed>
+    <b:MonthAccessed>September</b:MonthAccessed>
+    <b:RefOrder>3</b:RefOrder>
+  </b:Source>
 </b:Sources>
 </file>
 
 <file path=customXml/itemProps1.xml><?xml version="1.0" encoding="utf-8"?>
-<ds:datastoreItem xmlns:ds="http://schemas.openxmlformats.org/officeDocument/2006/customXml" ds:itemID="{F5CD4B46-A43C-43C1-B454-95BECA347BA3}">
+<ds:datastoreItem xmlns:ds="http://schemas.openxmlformats.org/officeDocument/2006/customXml" ds:itemID="{1B849470-AB77-4B97-AE91-C90EF6BBCD15}">
   <ds:schemaRefs>
     <ds:schemaRef ds:uri="http://schemas.openxmlformats.org/officeDocument/2006/bibliography"/>
   </ds:schemaRefs>

</xml_diff>

<commit_message>
Update D209_Performance Assessment_Predictive Analysis.docx
</commit_message>
<xml_diff>
--- a/D209_Data Mining I/D209_Performance Assessment_Predictive Analysis.docx
+++ b/D209_Data Mining I/D209_Performance Assessment_Predictive Analysis.docx
@@ -1219,15 +1219,7 @@
         <w:t>MinMaxScaler</w:t>
       </w:r>
       <w:r>
-        <w:t xml:space="preserve"> module from </w:t>
-      </w:r>
-      <w:proofErr w:type="spellStart"/>
-      <w:r>
-        <w:t>Sklearn</w:t>
-      </w:r>
-      <w:proofErr w:type="spellEnd"/>
-      <w:r>
-        <w:t xml:space="preserve"> was used for this and afterwards a boxplot using Seaborn was produced.</w:t>
+        <w:t xml:space="preserve"> module from Sklearn was used for this and afterwards a boxplot using Seaborn was produced.</w:t>
       </w:r>
     </w:p>
     <w:p>
@@ -1515,7 +1507,6 @@
       <w:r>
         <w:t xml:space="preserve"> command on the test data. An accuracy score, using SKLearn’s </w:t>
       </w:r>
-      <w:proofErr w:type="spellStart"/>
       <w:r>
         <w:rPr>
           <w:i/>
@@ -1523,7 +1514,6 @@
         </w:rPr>
         <w:t>accuracy_score</w:t>
       </w:r>
-      <w:proofErr w:type="spellEnd"/>
       <w:r>
         <w:rPr>
           <w:i/>
@@ -1623,21 +1613,12 @@
       <w:r>
         <w:t xml:space="preserve">ule which can compute the accuracy score for the model. It also contains the </w:t>
       </w:r>
-      <w:proofErr w:type="spellStart"/>
       <w:r>
         <w:rPr>
           <w:i/>
           <w:iCs/>
         </w:rPr>
-        <w:t>mean_squared_error</w:t>
-      </w:r>
-      <w:proofErr w:type="spellEnd"/>
-      <w:r>
-        <w:rPr>
-          <w:i/>
-          <w:iCs/>
-        </w:rPr>
-        <w:t xml:space="preserve"> </w:t>
+        <w:t xml:space="preserve">mean_squared_error </w:t>
       </w:r>
       <w:r>
         <w:t>module for c</w:t>
@@ -1652,6 +1633,9 @@
         <w:jc w:val="center"/>
       </w:pPr>
       <w:r>
+        <w:rPr>
+          <w:noProof/>
+        </w:rPr>
         <w:drawing>
           <wp:inline distT="0" distB="0" distL="0" distR="0" wp14:anchorId="0C728988" wp14:editId="60200916">
             <wp:extent cx="4850301" cy="457200"/>
@@ -1767,6 +1751,9 @@
         <w:jc w:val="center"/>
       </w:pPr>
       <w:r>
+        <w:rPr>
+          <w:noProof/>
+        </w:rPr>
         <w:drawing>
           <wp:inline distT="0" distB="0" distL="0" distR="0" wp14:anchorId="4194A6AF" wp14:editId="7ECB4FBA">
             <wp:extent cx="3543607" cy="1539373"/>
@@ -1814,40 +1801,38 @@
     </w:p>
     <w:p>
       <w:r>
+        <w:lastRenderedPageBreak/>
         <w:t xml:space="preserve">One of the </w:t>
       </w:r>
-    </w:p>
-    <w:p>
-      <w:pPr>
-        <w:ind w:firstLine="0"/>
-      </w:pPr>
+      <w:r>
+        <w:t>limitations of the dataset was that it was not based on real world data. Real world clinical data should include more clinical factors about the patient that more closely correspond to their health rather that their demographics.</w:t>
+      </w:r>
+      <w:r>
+        <w:t xml:space="preserve"> </w:t>
+      </w:r>
+      <w:r>
+        <w:t>In order to achieve better results, a bigger dataset comprising of more explanatory variables could help the results – more data means a bigger training set could be used so the model can have better predictive power. Moreover, there are other clinical parameters that can help in predicting hypertensive status – kidney disease (or lack thereof), activity level and other metabolic parameters can provide better real-world value rather than some of the variables shown in the dataset</w:t>
+      </w:r>
+      <w:r>
+        <w:t>.</w:t>
+      </w:r>
+    </w:p>
+    <w:p>
+      <w:r>
+        <w:t>Based on the results of the model, a recommended course of action for the real world would be to modify the information being recorded for the dataset. Moreover, more hyperparameter tuning would be necessary with the addition of more clinical factors, as stated above, in order to increase the accuracy score and better the model performance.</w:t>
+      </w:r>
     </w:p>
     <w:p/>
-    <w:p>
-      <w:pPr>
-        <w:spacing w:line="240" w:lineRule="auto"/>
-        <w:ind w:firstLine="0"/>
-        <w:contextualSpacing w:val="0"/>
-        <w:rPr>
-          <w:lang w:eastAsia="es-ES_tradnl"/>
-        </w:rPr>
-      </w:pPr>
-    </w:p>
-    <w:p>
-      <w:pPr>
-        <w:ind w:firstLine="0"/>
-        <w:contextualSpacing w:val="0"/>
-        <w:rPr>
-          <w:lang w:eastAsia="es-ES_tradnl"/>
-        </w:rPr>
-      </w:pPr>
-      <w:r>
-        <w:rPr>
-          <w:lang w:eastAsia="es-ES_tradnl"/>
-        </w:rPr>
-        <w:br w:type="page"/>
-      </w:r>
-    </w:p>
+    <w:p/>
+    <w:p/>
+    <w:p/>
+    <w:p/>
+    <w:p/>
+    <w:p/>
+    <w:p/>
+    <w:p/>
+    <w:p/>
+    <w:p/>
     <w:sdt>
       <w:sdtPr>
         <w:rPr>
@@ -2914,6 +2899,7 @@
   <w:style w:type="character" w:default="1" w:styleId="DefaultParagraphFont">
     <w:name w:val="Default Paragraph Font"/>
     <w:uiPriority w:val="1"/>
+    <w:semiHidden/>
     <w:unhideWhenUsed/>
   </w:style>
   <w:style w:type="table" w:default="1" w:styleId="TableNormal">

</xml_diff>